<commit_message>
Not sure if the report is correct, but updating it nevertheless.
</commit_message>
<xml_diff>
--- a/A3/part2/A3_Part2_Report.docx
+++ b/A3/part2/A3_Part2_Report.docx
@@ -9,8 +9,8 @@
         <w:tblLook w:val="04A0" w:firstRow="1" w:lastRow="0" w:firstColumn="1" w:lastColumn="0" w:noHBand="0" w:noVBand="1"/>
       </w:tblPr>
       <w:tblGrid>
-        <w:gridCol w:w="4604"/>
-        <w:gridCol w:w="4746"/>
+        <w:gridCol w:w="4500"/>
+        <w:gridCol w:w="4850"/>
       </w:tblGrid>
       <w:tr>
         <w:tc>
@@ -28,9 +28,9 @@
               </w:rPr>
               <w:drawing>
                 <wp:inline distT="0" distB="0" distL="0" distR="0">
-                  <wp:extent cx="2933124" cy="2199048"/>
-                  <wp:effectExtent l="0" t="0" r="635" b="0"/>
-                  <wp:docPr id="4" name="Picture 4" descr="C:\Users\Shimon\PycharmProjects\cs885-f22\A3\part2\C51.png"/>
+                  <wp:extent cx="2793541" cy="2094398"/>
+                  <wp:effectExtent l="0" t="0" r="6985" b="1270"/>
+                  <wp:docPr id="1" name="Picture 1" descr="C:\Users\Shimon\PycharmProjects\cs885-f22\A3\part2\C51.png"/>
                   <wp:cNvGraphicFramePr>
                     <a:graphicFrameLocks xmlns:a="http://schemas.openxmlformats.org/drawingml/2006/main" noChangeAspect="1"/>
                   </wp:cNvGraphicFramePr>
@@ -38,7 +38,7 @@
                     <a:graphicData uri="http://schemas.openxmlformats.org/drawingml/2006/picture">
                       <pic:pic xmlns:pic="http://schemas.openxmlformats.org/drawingml/2006/picture">
                         <pic:nvPicPr>
-                          <pic:cNvPr id="0" name="Picture 2" descr="C:\Users\Shimon\PycharmProjects\cs885-f22\A3\part2\C51.png"/>
+                          <pic:cNvPr id="0" name="Picture 1" descr="C:\Users\Shimon\PycharmProjects\cs885-f22\A3\part2\C51.png"/>
                           <pic:cNvPicPr>
                             <a:picLocks noChangeAspect="1" noChangeArrowheads="1"/>
                           </pic:cNvPicPr>
@@ -59,7 +59,7 @@
                         <pic:spPr bwMode="auto">
                           <a:xfrm>
                             <a:off x="0" y="0"/>
-                            <a:ext cx="2980840" cy="2234822"/>
+                            <a:ext cx="2812752" cy="2108801"/>
                           </a:xfrm>
                           <a:prstGeom prst="rect">
                             <a:avLst/>
@@ -167,10 +167,13 @@
         <w:t xml:space="preserve">gorithm, which suggests C51 </w:t>
       </w:r>
       <w:r>
-        <w:t xml:space="preserve">is better compared to DQN. </w:t>
+        <w:t>is better compared to</w:t>
       </w:r>
       <w:bookmarkStart w:id="0" w:name="_GoBack"/>
       <w:bookmarkEnd w:id="0"/>
+      <w:r>
+        <w:t xml:space="preserve"> DQN. </w:t>
+      </w:r>
     </w:p>
     <w:sectPr>
       <w:headerReference w:type="default" r:id="rId8"/>

</xml_diff>